<commit_message>
final presentation & report
</commit_message>
<xml_diff>
--- a/Web Technology Report.docx
+++ b/Web Technology Report.docx
@@ -57,10 +57,10 @@
           <w:lang w:eastAsia="en-GB"/>
         </w:rPr>
         <w:drawing>
-          <wp:inline distT="0" distB="0" distL="0" distR="0" wp14:anchorId="75D563B1" wp14:editId="301D9A84">
-            <wp:extent cx="1381125" cy="885336"/>
+          <wp:inline distT="0" distB="0" distL="0" distR="0" wp14:anchorId="3D29671C" wp14:editId="18621384">
+            <wp:extent cx="2022529" cy="1828800"/>
             <wp:effectExtent l="0" t="0" r="0" b="0"/>
-            <wp:docPr id="5" name="Picture 5"/>
+            <wp:docPr id="6" name="Picture 6"/>
             <wp:cNvGraphicFramePr>
               <a:graphicFrameLocks xmlns:a="http://schemas.openxmlformats.org/drawingml/2006/main" noChangeAspect="1"/>
             </wp:cNvGraphicFramePr>
@@ -80,7 +80,7 @@
                   <pic:spPr>
                     <a:xfrm>
                       <a:off x="0" y="0"/>
-                      <a:ext cx="1423263" cy="912347"/>
+                      <a:ext cx="2022529" cy="1828800"/>
                     </a:xfrm>
                     <a:prstGeom prst="rect">
                       <a:avLst/>
@@ -176,6 +176,8 @@
           <w:lang w:val="nl-NL"/>
         </w:rPr>
       </w:pPr>
+      <w:bookmarkStart w:id="0" w:name="_GoBack"/>
+      <w:bookmarkEnd w:id="0"/>
     </w:p>
     <w:p>
       <w:pPr>
@@ -189,17 +191,17 @@
       <w:pPr>
         <w:jc w:val="both"/>
         <w:rPr>
+          <w:i/>
           <w:lang w:val="nl-NL"/>
         </w:rPr>
       </w:pPr>
-    </w:p>
-    <w:p>
-      <w:pPr>
-        <w:jc w:val="both"/>
-        <w:rPr>
+      <w:r>
+        <w:rPr>
+          <w:i/>
           <w:lang w:val="nl-NL"/>
         </w:rPr>
-      </w:pPr>
+        <w:t>Bart Haak – 0899809</w:t>
+      </w:r>
     </w:p>
     <w:p>
       <w:pPr>
@@ -214,22 +216,6 @@
           <w:i/>
           <w:lang w:val="nl-NL"/>
         </w:rPr>
-        <w:t>Bart Haak – 0899809</w:t>
-      </w:r>
-    </w:p>
-    <w:p>
-      <w:pPr>
-        <w:jc w:val="both"/>
-        <w:rPr>
-          <w:i/>
-          <w:lang w:val="nl-NL"/>
-        </w:rPr>
-      </w:pPr>
-      <w:r>
-        <w:rPr>
-          <w:i/>
-          <w:lang w:val="nl-NL"/>
-        </w:rPr>
         <w:t>Jelle Kiers – 0846127</w:t>
       </w:r>
     </w:p>
@@ -238,13 +224,11 @@
         <w:jc w:val="both"/>
         <w:rPr>
           <w:i/>
-          <w:lang w:val="nl-NL"/>
-        </w:rPr>
-      </w:pPr>
-      <w:r>
-        <w:rPr>
-          <w:i/>
-          <w:lang w:val="nl-NL"/>
+        </w:rPr>
+      </w:pPr>
+      <w:r>
+        <w:rPr>
+          <w:i/>
         </w:rPr>
         <w:t>Duncan Scholten – 0903566</w:t>
       </w:r>
@@ -254,13 +238,11 @@
         <w:jc w:val="both"/>
         <w:rPr>
           <w:i/>
-          <w:lang w:val="nl-NL"/>
-        </w:rPr>
-      </w:pPr>
-      <w:r>
-        <w:rPr>
-          <w:i/>
-          <w:lang w:val="nl-NL"/>
+        </w:rPr>
+      </w:pPr>
+      <w:r>
+        <w:rPr>
+          <w:i/>
         </w:rPr>
         <w:t>Maria Scholten - 0885441</w:t>
       </w:r>
@@ -1246,15 +1228,22 @@
         </w:rPr>
         <w:t xml:space="preserve">From the API, different information can be retrieved. The name of the user can be retrieved and the user’s interests. We provide the API in JSON and use JQuery to run the matching algorithm on this API. </w:t>
       </w:r>
-    </w:p>
-    <w:p>
-      <w:pPr>
-        <w:jc w:val="both"/>
-        <w:rPr>
-          <w:rFonts w:asciiTheme="majorHAnsi" w:hAnsiTheme="majorHAnsi" w:cs="Arial"/>
-        </w:rPr>
-      </w:pPr>
-      <w:bookmarkStart w:id="0" w:name="_GoBack"/>
+      <w:r>
+        <w:rPr>
+          <w:rFonts w:asciiTheme="majorHAnsi" w:hAnsiTheme="majorHAnsi" w:cs="Arial"/>
+          <w:sz w:val="24"/>
+        </w:rPr>
+        <w:t xml:space="preserve">Our API can be found on the following link: </w:t>
+      </w:r>
+    </w:p>
+    <w:p>
+      <w:pPr>
+        <w:jc w:val="both"/>
+        <w:rPr>
+          <w:rFonts w:asciiTheme="majorHAnsi" w:hAnsiTheme="majorHAnsi" w:cs="Arial"/>
+          <w:i/>
+        </w:rPr>
+      </w:pPr>
       <w:r>
         <w:rPr>
           <w:noProof/>
@@ -1296,16 +1285,6 @@
           </wp:inline>
         </w:drawing>
       </w:r>
-      <w:bookmarkEnd w:id="0"/>
-    </w:p>
-    <w:p>
-      <w:pPr>
-        <w:jc w:val="both"/>
-        <w:rPr>
-          <w:rFonts w:asciiTheme="majorHAnsi" w:hAnsiTheme="majorHAnsi" w:cs="Arial"/>
-          <w:i/>
-        </w:rPr>
-      </w:pPr>
       <w:r>
         <w:rPr>
           <w:rFonts w:asciiTheme="majorHAnsi" w:hAnsiTheme="majorHAnsi" w:cs="Arial"/>
@@ -2147,7 +2126,7 @@
 </file>
 
 <file path=customXml/itemProps1.xml><?xml version="1.0" encoding="utf-8"?>
-<ds:datastoreItem xmlns:ds="http://schemas.openxmlformats.org/officeDocument/2006/customXml" ds:itemID="{E17325C4-91BE-4ED5-92E9-27D83AD57E32}">
+<ds:datastoreItem xmlns:ds="http://schemas.openxmlformats.org/officeDocument/2006/customXml" ds:itemID="{37C4082C-F4DD-4B51-B685-CA7774F550F4}">
   <ds:schemaRefs>
     <ds:schemaRef ds:uri="http://schemas.openxmlformats.org/officeDocument/2006/bibliography"/>
   </ds:schemaRefs>

</xml_diff>

<commit_message>
update van profielpagina in ppt en report
</commit_message>
<xml_diff>
--- a/Web Technology Report.docx
+++ b/Web Technology Report.docx
@@ -176,6 +176,8 @@
           <w:lang w:val="nl-NL"/>
         </w:rPr>
       </w:pPr>
+      <w:bookmarkStart w:id="0" w:name="_GoBack"/>
+      <w:bookmarkEnd w:id="0"/>
     </w:p>
     <w:p>
       <w:pPr>
@@ -792,8 +794,6 @@
           <w:sz w:val="24"/>
         </w:rPr>
       </w:pPr>
-      <w:bookmarkStart w:id="0" w:name="_GoBack"/>
-      <w:bookmarkEnd w:id="0"/>
     </w:p>
     <w:p>
       <w:pPr>
@@ -963,15 +963,15 @@
       </w:pPr>
       <w:r>
         <w:rPr>
-          <w:i/>
-          <w:noProof/>
-          <w:lang w:eastAsia="en-GB"/>
+          <w:rFonts w:asciiTheme="majorHAnsi" w:hAnsiTheme="majorHAnsi" w:cs="Arial"/>
+          <w:i/>
+          <w:sz w:val="24"/>
         </w:rPr>
         <w:drawing>
-          <wp:inline distT="0" distB="0" distL="0" distR="0" wp14:anchorId="2A54A651" wp14:editId="0C7D39CF">
-            <wp:extent cx="5731510" cy="2819400"/>
-            <wp:effectExtent l="0" t="0" r="2540" b="0"/>
-            <wp:docPr id="1" name="Picture 1"/>
+          <wp:inline distT="0" distB="0" distL="0" distR="0" wp14:anchorId="5190D2CE" wp14:editId="1928C4DD">
+            <wp:extent cx="5731510" cy="3021330"/>
+            <wp:effectExtent l="0" t="0" r="2540" b="7620"/>
+            <wp:docPr id="5" name="Picture 4"/>
             <wp:cNvGraphicFramePr>
               <a:graphicFrameLocks xmlns:a="http://schemas.openxmlformats.org/drawingml/2006/main" noChangeAspect="1"/>
             </wp:cNvGraphicFramePr>
@@ -979,30 +979,24 @@
               <a:graphicData uri="http://schemas.openxmlformats.org/drawingml/2006/picture">
                 <pic:pic xmlns:pic="http://schemas.openxmlformats.org/drawingml/2006/picture">
                   <pic:nvPicPr>
-                    <pic:cNvPr id="1" name=""/>
-                    <pic:cNvPicPr/>
+                    <pic:cNvPr id="5" name="Picture 4"/>
+                    <pic:cNvPicPr>
+                      <a:picLocks noChangeAspect="1"/>
+                    </pic:cNvPicPr>
                   </pic:nvPicPr>
                   <pic:blipFill rotWithShape="1">
                     <a:blip r:embed="rId9"/>
-                    <a:srcRect t="7386" b="5160"/>
+                    <a:srcRect t="2816" r="1166" b="4565"/>
                     <a:stretch/>
                   </pic:blipFill>
-                  <pic:spPr bwMode="auto">
+                  <pic:spPr>
                     <a:xfrm>
                       <a:off x="0" y="0"/>
-                      <a:ext cx="5731510" cy="2819400"/>
+                      <a:ext cx="5731510" cy="3021330"/>
                     </a:xfrm>
                     <a:prstGeom prst="rect">
                       <a:avLst/>
                     </a:prstGeom>
-                    <a:ln>
-                      <a:noFill/>
-                    </a:ln>
-                    <a:extLst>
-                      <a:ext uri="{53640926-AAD7-44D8-BBD7-CCE9431645EC}">
-                        <a14:shadowObscured xmlns:a14="http://schemas.microsoft.com/office/drawing/2010/main"/>
-                      </a:ext>
-                    </a:extLst>
                   </pic:spPr>
                 </pic:pic>
               </a:graphicData>
@@ -1925,7 +1919,6 @@
   <w:style w:type="character" w:default="1" w:styleId="DefaultParagraphFont">
     <w:name w:val="Default Paragraph Font"/>
     <w:uiPriority w:val="1"/>
-    <w:semiHidden/>
     <w:unhideWhenUsed/>
   </w:style>
   <w:style w:type="table" w:default="1" w:styleId="TableNormal">
@@ -2276,7 +2269,7 @@
 </file>
 
 <file path=customXml/itemProps1.xml><?xml version="1.0" encoding="utf-8"?>
-<ds:datastoreItem xmlns:ds="http://schemas.openxmlformats.org/officeDocument/2006/customXml" ds:itemID="{DF9A6E5F-FFAB-495B-B3A4-B4F3318A3B98}">
+<ds:datastoreItem xmlns:ds="http://schemas.openxmlformats.org/officeDocument/2006/customXml" ds:itemID="{EBEC4EB3-6A08-43D6-BD68-EBD4E47B425F}">
   <ds:schemaRefs>
     <ds:schemaRef ds:uri="http://schemas.openxmlformats.org/officeDocument/2006/bibliography"/>
   </ds:schemaRefs>

</xml_diff>